<commit_message>
updating GP and graduation info
</commit_message>
<xml_diff>
--- a/Feteeh,Abdullah.docx
+++ b/Feteeh,Abdullah.docx
@@ -261,18 +261,6 @@
             <w:pPr>
               <w:pStyle w:val="Subtitle"/>
               <w:rPr>
-                <w:b/>
-                <w:bCs/>
-                <w:i w:val="0"/>
-                <w:iCs w:val="0"/>
-                <w:color w:val="262626" w:themeColor="text1" w:themeTint="D9"/>
-              </w:rPr>
-            </w:pPr>
-          </w:p>
-          <w:p>
-            <w:pPr>
-              <w:pStyle w:val="Subtitle"/>
-              <w:rPr>
                 <w:i w:val="0"/>
                 <w:iCs w:val="0"/>
                 <w:color w:val="262626" w:themeColor="text1" w:themeTint="D9"/>
@@ -328,6 +316,61 @@
                 <w:szCs w:val="22"/>
               </w:rPr>
             </w:pPr>
+            <w:r>
+              <w:rPr>
+                <w:rFonts w:asciiTheme="minorHAnsi" w:hAnsiTheme="minorHAnsi" w:cstheme="minorHAnsi"/>
+                <w:i w:val="0"/>
+                <w:iCs w:val="0"/>
+                <w:color w:val="262626" w:themeColor="text1" w:themeTint="D9"/>
+                <w:sz w:val="22"/>
+                <w:szCs w:val="22"/>
+              </w:rPr>
+              <w:t xml:space="preserve">    </w:t>
+            </w:r>
+            <w:r>
+              <w:rPr>
+                <w:rFonts w:asciiTheme="minorHAnsi" w:hAnsiTheme="minorHAnsi" w:cstheme="minorHAnsi"/>
+                <w:i w:val="0"/>
+                <w:iCs w:val="0"/>
+                <w:color w:val="262626" w:themeColor="text1" w:themeTint="D9"/>
+                <w:sz w:val="22"/>
+                <w:szCs w:val="22"/>
+              </w:rPr>
+              <w:t>2014 – 2019</w:t>
+            </w:r>
+            <w:r>
+              <w:rPr>
+                <w:rFonts w:asciiTheme="minorHAnsi" w:hAnsiTheme="minorHAnsi" w:cstheme="minorHAnsi"/>
+                <w:i w:val="0"/>
+                <w:iCs w:val="0"/>
+                <w:color w:val="262626" w:themeColor="text1" w:themeTint="D9"/>
+                <w:sz w:val="22"/>
+                <w:szCs w:val="22"/>
+              </w:rPr>
+              <w:br/>
+            </w:r>
+            <w:r>
+              <w:rPr>
+                <w:rFonts w:asciiTheme="minorHAnsi" w:hAnsiTheme="minorHAnsi" w:cstheme="minorHAnsi"/>
+                <w:i w:val="0"/>
+                <w:iCs w:val="0"/>
+                <w:color w:val="262626" w:themeColor="text1" w:themeTint="D9"/>
+                <w:sz w:val="22"/>
+                <w:szCs w:val="22"/>
+              </w:rPr>
+              <w:t xml:space="preserve">    </w:t>
+            </w:r>
+            <w:r>
+              <w:rPr>
+                <w:rFonts w:asciiTheme="minorHAnsi" w:hAnsiTheme="minorHAnsi" w:cstheme="minorHAnsi"/>
+                <w:i w:val="0"/>
+                <w:iCs w:val="0"/>
+                <w:color w:val="262626" w:themeColor="text1" w:themeTint="D9"/>
+                <w:sz w:val="22"/>
+                <w:szCs w:val="22"/>
+              </w:rPr>
+              <w:t>Very Good Degree with Honors</w:t>
+            </w:r>
           </w:p>
           <w:p>
             <w:pPr>
@@ -352,7 +395,7 @@
                 <w:szCs w:val="22"/>
               </w:rPr>
               <w:pict>
-                <v:rect id="_x0000_s1119" style="position:absolute;margin-left:245.75pt;margin-top:29.95pt;width:122.7pt;height:21.6pt;z-index:251664384;visibility:visible" o:gfxdata="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" fillcolor="#1bb0ce" stroked="f">
+                <v:rect id="_x0000_s1119" style="position:absolute;margin-left:245.75pt;margin-top:12.55pt;width:122.7pt;height:21.6pt;z-index:251664384;visibility:visible" o:gfxdata="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" fillcolor="#1bb0ce" stroked="f">
                   <v:textbox style="mso-next-textbox:#_x0000_s1119">
                     <w:txbxContent>
                       <w:p>
@@ -384,7 +427,7 @@
                 <w:sz w:val="22"/>
                 <w:szCs w:val="22"/>
               </w:rPr>
-              <w:t xml:space="preserve">    </w:t>
+              <w:t xml:space="preserve">    Accumulative</w:t>
             </w:r>
             <w:r>
               <w:rPr>
@@ -395,7 +438,7 @@
                 <w:sz w:val="22"/>
                 <w:szCs w:val="22"/>
               </w:rPr>
-              <w:t>2014 – 2019</w:t>
+              <w:t xml:space="preserve"> </w:t>
             </w:r>
             <w:r>
               <w:rPr>
@@ -406,29 +449,7 @@
                 <w:sz w:val="22"/>
                 <w:szCs w:val="22"/>
               </w:rPr>
-              <w:br/>
-            </w:r>
-            <w:r>
-              <w:rPr>
-                <w:rFonts w:asciiTheme="minorHAnsi" w:hAnsiTheme="minorHAnsi" w:cstheme="minorHAnsi"/>
-                <w:i w:val="0"/>
-                <w:iCs w:val="0"/>
-                <w:color w:val="262626" w:themeColor="text1" w:themeTint="D9"/>
-                <w:sz w:val="22"/>
-                <w:szCs w:val="22"/>
-              </w:rPr>
-              <w:t xml:space="preserve">    </w:t>
-            </w:r>
-            <w:r>
-              <w:rPr>
-                <w:rFonts w:asciiTheme="minorHAnsi" w:hAnsiTheme="minorHAnsi" w:cstheme="minorHAnsi"/>
-                <w:i w:val="0"/>
-                <w:iCs w:val="0"/>
-                <w:color w:val="262626" w:themeColor="text1" w:themeTint="D9"/>
-                <w:sz w:val="22"/>
-                <w:szCs w:val="22"/>
-              </w:rPr>
-              <w:t>Very Good Degree with Honors</w:t>
+              <w:t>ratio: 83.44%</w:t>
             </w:r>
           </w:p>
         </w:tc>
@@ -547,7 +568,6 @@
                 <w:color w:val="auto"/>
               </w:rPr>
             </w:pPr>
-            <w:proofErr w:type="gramStart"/>
             <w:r>
               <w:rPr>
                 <w:color w:val="auto"/>
@@ -574,15 +594,15 @@
                 <w:bCs/>
                 <w:color w:val="auto"/>
               </w:rPr>
-              <w:t xml:space="preserve">post </w:t>
-            </w:r>
-            <w:r>
-              <w:rPr>
-                <w:b/>
-                <w:bCs/>
-                <w:color w:val="auto"/>
-              </w:rPr>
-              <w:t xml:space="preserve">run script </w:t>
+              <w:t>post-r</w:t>
+            </w:r>
+            <w:r>
+              <w:rPr>
+                <w:b/>
+                <w:bCs/>
+                <w:color w:val="auto"/>
+              </w:rPr>
+              <w:t xml:space="preserve">un script </w:t>
             </w:r>
             <w:r>
               <w:rPr>
@@ -608,7 +628,6 @@
               </w:rPr>
               <w:t xml:space="preserve"> runs, resubmits inconsistent failures and reports real failures.</w:t>
             </w:r>
-            <w:proofErr w:type="gramEnd"/>
           </w:p>
           <w:p>
             <w:pPr>
@@ -940,6 +959,12 @@
               <w:rPr>
                 <w:color w:val="262626" w:themeColor="text1" w:themeTint="D9"/>
               </w:rPr>
+              <w:t xml:space="preserve">machine learning, </w:t>
+            </w:r>
+            <w:r>
+              <w:rPr>
+                <w:color w:val="262626" w:themeColor="text1" w:themeTint="D9"/>
+              </w:rPr>
               <w:t xml:space="preserve">PHP </w:t>
             </w:r>
             <w:r>
@@ -948,12 +973,73 @@
               </w:rPr>
               <w:t xml:space="preserve">framework </w:t>
             </w:r>
-            <w:proofErr w:type="gramStart"/>
-            <w:r>
-              <w:rPr>
-                <w:color w:val="262626" w:themeColor="text1" w:themeTint="D9"/>
-              </w:rPr>
-              <w:t>Laravel</w:t>
+            <w:r>
+              <w:rPr>
+                <w:color w:val="262626" w:themeColor="text1" w:themeTint="D9"/>
+              </w:rPr>
+              <w:t>Laravel,</w:t>
+            </w:r>
+            <w:r>
+              <w:rPr>
+                <w:color w:val="262626" w:themeColor="text1" w:themeTint="D9"/>
+              </w:rPr>
+              <w:t xml:space="preserve"> MongoDB </w:t>
+            </w:r>
+            <w:r>
+              <w:rPr>
+                <w:color w:val="262626" w:themeColor="text1" w:themeTint="D9"/>
+              </w:rPr>
+              <w:t xml:space="preserve">and REST APIs </w:t>
+            </w:r>
+            <w:r>
+              <w:rPr>
+                <w:color w:val="262626" w:themeColor="text1" w:themeTint="D9"/>
+              </w:rPr>
+              <w:t xml:space="preserve">           </w:t>
+            </w:r>
+            <w:r>
+              <w:rPr>
+                <w:color w:val="262626" w:themeColor="text1" w:themeTint="D9"/>
+              </w:rPr>
+              <w:t xml:space="preserve">                         </w:t>
+            </w:r>
+            <w:r>
+              <w:rPr>
+                <w:color w:val="262626" w:themeColor="text1" w:themeTint="D9"/>
+              </w:rPr>
+              <w:t xml:space="preserve">         </w:t>
+            </w:r>
+            <w:r>
+              <w:rPr>
+                <w:color w:val="262626" w:themeColor="text1" w:themeTint="D9"/>
+              </w:rPr>
+              <w:t xml:space="preserve">                    </w:t>
+            </w:r>
+            <w:r>
+              <w:rPr>
+                <w:color w:val="262626" w:themeColor="text1" w:themeTint="D9"/>
+              </w:rPr>
+              <w:t xml:space="preserve">          </w:t>
+            </w:r>
+            <w:r>
+              <w:rPr>
+                <w:color w:val="262626" w:themeColor="text1" w:themeTint="D9"/>
+              </w:rPr>
+              <w:t xml:space="preserve">    (</w:t>
+            </w:r>
+            <w:hyperlink r:id="rId9" w:history="1">
+              <w:r>
+                <w:rPr>
+                  <w:rStyle w:val="Hyperlink"/>
+                </w:rPr>
+                <w:t>Video</w:t>
+              </w:r>
+            </w:hyperlink>
+            <w:r>
+              <w:rPr>
+                <w:color w:val="262626" w:themeColor="text1" w:themeTint="D9"/>
+              </w:rPr>
+              <w:t>)</w:t>
             </w:r>
             <w:r>
               <w:rPr>
@@ -965,52 +1051,9 @@
               <w:rPr>
                 <w:color w:val="262626" w:themeColor="text1" w:themeTint="D9"/>
               </w:rPr>
-              <w:t>,</w:t>
-            </w:r>
-            <w:proofErr w:type="gramEnd"/>
-            <w:r>
-              <w:rPr>
-                <w:color w:val="262626" w:themeColor="text1" w:themeTint="D9"/>
-              </w:rPr>
-              <w:t xml:space="preserve"> MongoDB, Sickit learn library in python and REST APIs </w:t>
-            </w:r>
-            <w:r>
-              <w:rPr>
-                <w:color w:val="262626" w:themeColor="text1" w:themeTint="D9"/>
-              </w:rPr>
-              <w:t xml:space="preserve">           </w:t>
-            </w:r>
-            <w:r>
-              <w:rPr>
-                <w:color w:val="262626" w:themeColor="text1" w:themeTint="D9"/>
-              </w:rPr>
-              <w:t xml:space="preserve">                         </w:t>
-            </w:r>
-            <w:r>
-              <w:rPr>
-                <w:color w:val="262626" w:themeColor="text1" w:themeTint="D9"/>
-              </w:rPr>
-              <w:t xml:space="preserve">         </w:t>
-            </w:r>
-            <w:r>
-              <w:rPr>
-                <w:color w:val="262626" w:themeColor="text1" w:themeTint="D9"/>
-              </w:rPr>
-              <w:t xml:space="preserve">                    </w:t>
-            </w:r>
-            <w:r>
-              <w:rPr>
-                <w:color w:val="262626" w:themeColor="text1" w:themeTint="D9"/>
-              </w:rPr>
-              <w:t xml:space="preserve">           </w:t>
-            </w:r>
-            <w:r>
-              <w:rPr>
-                <w:color w:val="262626" w:themeColor="text1" w:themeTint="D9"/>
-              </w:rPr>
               <w:t>&lt;</w:t>
             </w:r>
-            <w:hyperlink r:id="rId9" w:history="1">
+            <w:hyperlink r:id="rId10" w:history="1">
               <w:r>
                 <w:rPr>
                   <w:rStyle w:val="Hyperlink"/>
@@ -1076,21 +1119,21 @@
               <w:rPr>
                 <w:color w:val="262626" w:themeColor="text1" w:themeTint="D9"/>
               </w:rPr>
-              <w:t xml:space="preserve"> and web scraping </w:t>
+              <w:t xml:space="preserve"> and web scraping by Perl</w:t>
+            </w:r>
+            <w:r>
+              <w:rPr>
+                <w:color w:val="262626" w:themeColor="text1" w:themeTint="D9"/>
+              </w:rPr>
+              <w:t xml:space="preserve">                                 </w:t>
+            </w:r>
+            <w:r>
+              <w:rPr>
+                <w:color w:val="262626" w:themeColor="text1" w:themeTint="D9"/>
+              </w:rPr>
+              <w:t xml:space="preserve">  </w:t>
             </w:r>
             <w:proofErr w:type="gramStart"/>
-            <w:r>
-              <w:rPr>
-                <w:color w:val="262626" w:themeColor="text1" w:themeTint="D9"/>
-              </w:rPr>
-              <w:t>by Perl</w:t>
-            </w:r>
-            <w:r>
-              <w:rPr>
-                <w:color w:val="262626" w:themeColor="text1" w:themeTint="D9"/>
-              </w:rPr>
-              <w:t xml:space="preserve">  </w:t>
-            </w:r>
             <w:r>
               <w:rPr>
                 <w:rFonts w:hint="cs"/>
@@ -1143,7 +1186,7 @@
               </w:rPr>
               <w:t>) &lt;</w:t>
             </w:r>
-            <w:hyperlink r:id="rId10" w:history="1">
+            <w:hyperlink r:id="rId11" w:history="1">
               <w:r>
                 <w:rPr>
                   <w:rStyle w:val="Hyperlink"/>
@@ -1194,7 +1237,7 @@
               </w:rPr>
               <w:t>using python and tkinter         (</w:t>
             </w:r>
-            <w:hyperlink r:id="rId11" w:history="1">
+            <w:hyperlink r:id="rId12" w:history="1">
               <w:r>
                 <w:rPr>
                   <w:rStyle w:val="Hyperlink"/>
@@ -1208,7 +1251,7 @@
               </w:rPr>
               <w:t>) &lt;</w:t>
             </w:r>
-            <w:hyperlink r:id="rId12" w:history="1">
+            <w:hyperlink r:id="rId13" w:history="1">
               <w:r>
                 <w:rPr>
                   <w:rStyle w:val="Hyperlink"/>
@@ -1269,7 +1312,7 @@
               </w:rPr>
               <w:t xml:space="preserve"> &lt;</w:t>
             </w:r>
-            <w:hyperlink r:id="rId13" w:history="1">
+            <w:hyperlink r:id="rId14" w:history="1">
               <w:r>
                 <w:rPr>
                   <w:rStyle w:val="Hyperlink"/>
@@ -1318,7 +1361,7 @@
               </w:rPr>
               <w:t>using python openCV library                           &lt;</w:t>
             </w:r>
-            <w:hyperlink r:id="rId14" w:history="1">
+            <w:hyperlink r:id="rId15" w:history="1">
               <w:r>
                 <w:rPr>
                   <w:rStyle w:val="Hyperlink"/>
@@ -1367,7 +1410,7 @@
               </w:rPr>
               <w:t>using Perl              &lt;</w:t>
             </w:r>
-            <w:hyperlink r:id="rId15" w:history="1">
+            <w:hyperlink r:id="rId16" w:history="1">
               <w:r>
                 <w:rPr>
                   <w:rStyle w:val="Hyperlink"/>
@@ -1416,7 +1459,7 @@
               </w:rPr>
               <w:t>&lt;</w:t>
             </w:r>
-            <w:hyperlink r:id="rId16" w:history="1">
+            <w:hyperlink r:id="rId17" w:history="1">
               <w:r>
                 <w:rPr>
                   <w:rStyle w:val="Hyperlink"/>
@@ -1510,7 +1553,7 @@
               </w:rPr>
               <w:t>(</w:t>
             </w:r>
-            <w:hyperlink r:id="rId17" w:history="1">
+            <w:hyperlink r:id="rId18" w:history="1">
               <w:r>
                 <w:rPr>
                   <w:rStyle w:val="Hyperlink"/>
@@ -1530,7 +1573,7 @@
               </w:rPr>
               <w:t>&lt;</w:t>
             </w:r>
-            <w:hyperlink r:id="rId18" w:history="1">
+            <w:hyperlink r:id="rId19" w:history="1">
               <w:r>
                 <w:rPr>
                   <w:rStyle w:val="Hyperlink"/>
@@ -1622,23 +1665,15 @@
               <w:rPr>
                 <w:color w:val="auto"/>
               </w:rPr>
-              <w:t xml:space="preserve">PHP </w:t>
-            </w:r>
-            <w:proofErr w:type="spellStart"/>
-            <w:r>
-              <w:rPr>
-                <w:color w:val="auto"/>
-              </w:rPr>
-              <w:t>Laravel</w:t>
-            </w:r>
-            <w:proofErr w:type="spellEnd"/>
+              <w:t>PHP Laravel</w:t>
+            </w:r>
             <w:r>
               <w:rPr>
                 <w:color w:val="262626" w:themeColor="text1" w:themeTint="D9"/>
               </w:rPr>
               <w:t xml:space="preserve"> </w:t>
             </w:r>
-            <w:hyperlink r:id="rId19" w:history="1">
+            <w:hyperlink r:id="rId20" w:history="1">
               <w:proofErr w:type="spellStart"/>
               <w:r>
                 <w:rPr>
@@ -1672,7 +1707,7 @@
               </w:rPr>
               <w:t>&lt;</w:t>
             </w:r>
-            <w:hyperlink r:id="rId20" w:history="1">
+            <w:hyperlink r:id="rId21" w:history="1">
               <w:r>
                 <w:rPr>
                   <w:rStyle w:val="Hyperlink"/>
@@ -1778,7 +1813,7 @@
               </w:rPr>
               <w:t xml:space="preserve"> &lt;</w:t>
             </w:r>
-            <w:hyperlink r:id="rId21" w:history="1">
+            <w:hyperlink r:id="rId22" w:history="1">
               <w:r>
                 <w:rPr>
                   <w:rStyle w:val="Hyperlink"/>
@@ -1875,7 +1910,7 @@
               </w:rPr>
               <w:t xml:space="preserve"> &lt;</w:t>
             </w:r>
-            <w:hyperlink r:id="rId22" w:history="1">
+            <w:hyperlink r:id="rId23" w:history="1">
               <w:r>
                 <w:rPr>
                   <w:rStyle w:val="Hyperlink"/>
@@ -1978,7 +2013,7 @@
               </w:rPr>
               <w:t>&lt;</w:t>
             </w:r>
-            <w:hyperlink r:id="rId23" w:history="1">
+            <w:hyperlink r:id="rId24" w:history="1">
               <w:r>
                 <w:rPr>
                   <w:rStyle w:val="Hyperlink"/>
@@ -2078,7 +2113,7 @@
               </w:rPr>
               <w:t>&lt;</w:t>
             </w:r>
-            <w:hyperlink r:id="rId24" w:history="1">
+            <w:hyperlink r:id="rId25" w:history="1">
               <w:r>
                 <w:rPr>
                   <w:rStyle w:val="Hyperlink"/>
@@ -2163,7 +2198,7 @@
               </w:rPr>
               <w:t xml:space="preserve">                       &lt;</w:t>
             </w:r>
-            <w:hyperlink r:id="rId25" w:history="1">
+            <w:hyperlink r:id="rId26" w:history="1">
               <w:r>
                 <w:rPr>
                   <w:rStyle w:val="Hyperlink"/>
@@ -2263,7 +2298,7 @@
               </w:rPr>
               <w:t xml:space="preserve"> (</w:t>
             </w:r>
-            <w:hyperlink r:id="rId26" w:history="1">
+            <w:hyperlink r:id="rId27" w:history="1">
               <w:r>
                 <w:rPr>
                   <w:rStyle w:val="Hyperlink"/>
@@ -2283,7 +2318,7 @@
               </w:rPr>
               <w:t xml:space="preserve"> &lt;</w:t>
             </w:r>
-            <w:hyperlink r:id="rId27" w:history="1">
+            <w:hyperlink r:id="rId28" w:history="1">
               <w:r>
                 <w:rPr>
                   <w:rStyle w:val="Hyperlink"/>
@@ -2332,14 +2367,12 @@
               </w:rPr>
               <w:t xml:space="preserve"> using </w:t>
             </w:r>
-            <w:proofErr w:type="spellStart"/>
             <w:r>
               <w:rPr>
                 <w:color w:val="auto"/>
               </w:rPr>
               <w:t>Verilog</w:t>
             </w:r>
-            <w:proofErr w:type="spellEnd"/>
             <w:r>
               <w:rPr>
                 <w:color w:val="262626" w:themeColor="text1" w:themeTint="D9"/>
@@ -2565,7 +2598,7 @@
               </w:rPr>
               <w:t xml:space="preserve"> including plugins and themes </w:t>
             </w:r>
-            <w:hyperlink r:id="rId28" w:history="1">
+            <w:hyperlink r:id="rId29" w:history="1">
               <w:r>
                 <w:rPr>
                   <w:rStyle w:val="Hyperlink"/>
@@ -2663,7 +2696,7 @@
               </w:rPr>
               <w:t xml:space="preserve"> (</w:t>
             </w:r>
-            <w:hyperlink r:id="rId29" w:history="1">
+            <w:hyperlink r:id="rId30" w:history="1">
               <w:r>
                 <w:rPr>
                   <w:rStyle w:val="Hyperlink"/>
@@ -2839,7 +2872,7 @@
               </w:rPr>
               <w:t xml:space="preserve"> (</w:t>
             </w:r>
-            <w:hyperlink r:id="rId30" w:history="1">
+            <w:hyperlink r:id="rId31" w:history="1">
               <w:r>
                 <w:rPr>
                   <w:rStyle w:val="Hyperlink"/>
@@ -2893,7 +2926,7 @@
               </w:rPr>
               <w:t xml:space="preserve"> (</w:t>
             </w:r>
-            <w:hyperlink r:id="rId31" w:history="1">
+            <w:hyperlink r:id="rId32" w:history="1">
               <w:r>
                 <w:rPr>
                   <w:rStyle w:val="Hyperlink"/>
@@ -3111,7 +3144,7 @@
               </w:rPr>
               <w:t>Associative Power Engineering Community (</w:t>
             </w:r>
-            <w:hyperlink r:id="rId32" w:history="1">
+            <w:hyperlink r:id="rId33" w:history="1">
               <w:r>
                 <w:rPr>
                   <w:rStyle w:val="Hyperlink"/>
@@ -3267,7 +3300,7 @@
               </w:rPr>
               <w:t xml:space="preserve">Created </w:t>
             </w:r>
-            <w:hyperlink r:id="rId33" w:history="1">
+            <w:hyperlink r:id="rId34" w:history="1">
               <w:r>
                 <w:rPr>
                   <w:rStyle w:val="Hyperlink"/>

</xml_diff>